<commit_message>
Added end time to meeting minutes
</commit_message>
<xml_diff>
--- a/Documentation/Team Meeting Minutes.docx
+++ b/Documentation/Team Meeting Minutes.docx
@@ -35,6 +35,9 @@
       <w:r>
         <w:t>:00pm</w:t>
       </w:r>
+      <w:r>
+        <w:t>-5:00pm</w:t>
+      </w:r>
     </w:p>
     <w:p>
       <w:r>
@@ -288,11 +291,11 @@
         <w:t>:00pm</w:t>
       </w:r>
     </w:p>
+    <w:p/>
     <w:p>
       <w:bookmarkStart w:id="0" w:name="_GoBack"/>
       <w:bookmarkEnd w:id="0"/>
     </w:p>
-    <w:p/>
     <w:sectPr>
       <w:pgSz w:w="12240" w:h="15840"/>
       <w:pgMar w:top="720" w:right="720" w:bottom="720" w:left="720" w:header="720" w:footer="720" w:gutter="0"/>

</xml_diff>

<commit_message>
Finished team meeting minutes document
</commit_message>
<xml_diff>
--- a/Documentation/Team Meeting Minutes.docx
+++ b/Documentation/Team Meeting Minutes.docx
@@ -24,10 +24,7 @@
         <w:t xml:space="preserve"> 13</w:t>
       </w:r>
       <w:r>
-        <w:rPr>
-          <w:vertAlign w:val="superscript"/>
-        </w:rPr>
-        <w:t>th</w:t>
+        <w:t>,</w:t>
       </w:r>
       <w:r>
         <w:t xml:space="preserve"> at Starbucks 2</w:t>
@@ -53,13 +50,8 @@
         <w:t xml:space="preserve"> J. R. Westmoreland</w:t>
       </w:r>
       <w:r>
-        <w:t xml:space="preserve">, Preston Taylor, Norm Johnson, Tony </w:t>
-      </w:r>
-      <w:proofErr w:type="spellStart"/>
-      <w:r>
-        <w:t>Guertin</w:t>
-      </w:r>
-      <w:proofErr w:type="spellEnd"/>
+        <w:t>, Preston Taylor, Norm Johnson, Tony Guertin</w:t>
+      </w:r>
     </w:p>
     <w:p>
       <w:pPr>
@@ -209,6 +201,62 @@
         </w:rPr>
         <w:t xml:space="preserve">Database tables: </w:t>
       </w:r>
+      <w:proofErr w:type="spellStart"/>
+      <w:r>
+        <w:rPr>
+          <w:b/>
+        </w:rPr>
+        <w:t>StudentEventTeam</w:t>
+      </w:r>
+      <w:proofErr w:type="spellEnd"/>
+      <w:r>
+        <w:rPr>
+          <w:b/>
+        </w:rPr>
+        <w:t xml:space="preserve">, </w:t>
+      </w:r>
+      <w:proofErr w:type="spellStart"/>
+      <w:r>
+        <w:rPr>
+          <w:b/>
+        </w:rPr>
+        <w:t>StudentTeam</w:t>
+      </w:r>
+      <w:proofErr w:type="spellEnd"/>
+      <w:r>
+        <w:rPr>
+          <w:b/>
+        </w:rPr>
+        <w:t xml:space="preserve">, </w:t>
+      </w:r>
+      <w:proofErr w:type="spellStart"/>
+      <w:r>
+        <w:rPr>
+          <w:b/>
+        </w:rPr>
+        <w:t>EventInstance</w:t>
+      </w:r>
+      <w:proofErr w:type="spellEnd"/>
+      <w:r>
+        <w:rPr>
+          <w:b/>
+        </w:rPr>
+        <w:t xml:space="preserve">, Event, Team, Login, Teacher, Role, Student, </w:t>
+      </w:r>
+      <w:proofErr w:type="spellStart"/>
+      <w:r>
+        <w:rPr>
+          <w:b/>
+        </w:rPr>
+        <w:t>EventType</w:t>
+      </w:r>
+      <w:proofErr w:type="spellEnd"/>
+      <w:r>
+        <w:rPr>
+          <w:b/>
+        </w:rPr>
+        <w:t>, School</w:t>
+      </w:r>
     </w:p>
     <w:p>
       <w:pPr>
@@ -291,10 +339,1042 @@
         <w:t>:00pm</w:t>
       </w:r>
     </w:p>
-    <w:p/>
-    <w:p>
+    <w:p>
+      <w:pPr>
+        <w:rPr>
+          <w:rFonts w:asciiTheme="majorHAnsi" w:eastAsiaTheme="majorEastAsia" w:hAnsiTheme="majorHAnsi" w:cstheme="majorBidi"/>
+          <w:color w:val="17365D" w:themeColor="text2" w:themeShade="BF"/>
+          <w:spacing w:val="5"/>
+          <w:kern w:val="28"/>
+          <w:sz w:val="52"/>
+          <w:szCs w:val="52"/>
+        </w:rPr>
+      </w:pPr>
+      <w:r>
+        <w:br w:type="page"/>
+      </w:r>
+    </w:p>
+    <w:p>
+      <w:pPr>
+        <w:pStyle w:val="Title"/>
+      </w:pPr>
+      <w:r>
+        <w:lastRenderedPageBreak/>
+        <w:t>4230 Team FBLAEM Meeting 2</w:t>
+      </w:r>
+    </w:p>
+    <w:p>
+      <w:pPr>
+        <w:pStyle w:val="Heading2"/>
+      </w:pPr>
+      <w:r>
+        <w:t>Sunday, October 20</w:t>
+      </w:r>
+      <w:r>
+        <w:t>,</w:t>
+      </w:r>
+      <w:r>
+        <w:t xml:space="preserve"> at Starbucks 2:00pm-5:00pm</w:t>
+      </w:r>
+    </w:p>
+    <w:p>
+      <w:r>
+        <w:rPr>
+          <w:rStyle w:val="Heading2Char"/>
+        </w:rPr>
+        <w:t>Group Members in attendance: J. R. Westmoreland</w:t>
+      </w:r>
+      <w:r>
+        <w:t>, Preston Taylor, Norm Johnson, Tony Guertin</w:t>
+      </w:r>
+    </w:p>
+    <w:p>
+      <w:pPr>
+        <w:pStyle w:val="Heading2"/>
+      </w:pPr>
+      <w:r>
+        <w:t>Discussion Points</w:t>
+      </w:r>
+      <w:r>
+        <w:t xml:space="preserve"> and W</w:t>
+      </w:r>
+      <w:r>
+        <w:t>ork</w:t>
+      </w:r>
+      <w:r>
+        <w:t>:</w:t>
+      </w:r>
+    </w:p>
+    <w:p>
+      <w:pPr>
+        <w:pStyle w:val="ListParagraph"/>
+        <w:numPr>
+          <w:ilvl w:val="0"/>
+          <w:numId w:val="3"/>
+        </w:numPr>
+      </w:pPr>
+      <w:r>
+        <w:t>J. R. will provide</w:t>
+      </w:r>
+      <w:r>
+        <w:t xml:space="preserve"> the Linux server to host the project</w:t>
+      </w:r>
+      <w:r>
+        <w:t xml:space="preserve"> (J. R.)</w:t>
+      </w:r>
+    </w:p>
+    <w:p>
+      <w:pPr>
+        <w:pStyle w:val="ListParagraph"/>
+        <w:numPr>
+          <w:ilvl w:val="0"/>
+          <w:numId w:val="3"/>
+        </w:numPr>
+      </w:pPr>
+      <w:r>
+        <w:t>Set up MySQL</w:t>
+      </w:r>
+      <w:r>
+        <w:t xml:space="preserve"> (J. R.)</w:t>
+      </w:r>
+    </w:p>
+    <w:p>
+      <w:pPr>
+        <w:pStyle w:val="ListParagraph"/>
+        <w:numPr>
+          <w:ilvl w:val="0"/>
+          <w:numId w:val="3"/>
+        </w:numPr>
+      </w:pPr>
+      <w:r>
+        <w:t>Set up remote access to the MySQL server and the database</w:t>
+      </w:r>
+      <w:r>
+        <w:t xml:space="preserve"> (J. R.)</w:t>
+      </w:r>
+    </w:p>
+    <w:p>
+      <w:pPr>
+        <w:pStyle w:val="ListParagraph"/>
+        <w:numPr>
+          <w:ilvl w:val="0"/>
+          <w:numId w:val="3"/>
+        </w:numPr>
+      </w:pPr>
+      <w:r>
+        <w:t>Create database</w:t>
+      </w:r>
+      <w:r>
+        <w:t xml:space="preserve"> (Preston and J. R.)</w:t>
+      </w:r>
+    </w:p>
+    <w:p>
+      <w:pPr>
+        <w:pStyle w:val="ListParagraph"/>
+        <w:numPr>
+          <w:ilvl w:val="0"/>
+          <w:numId w:val="3"/>
+        </w:numPr>
+      </w:pPr>
+      <w:r>
+        <w:t>Install Glassfish server</w:t>
+      </w:r>
+      <w:r>
+        <w:t xml:space="preserve"> (J. R.)</w:t>
+      </w:r>
+    </w:p>
+    <w:p>
+      <w:pPr>
+        <w:pStyle w:val="ListParagraph"/>
+        <w:numPr>
+          <w:ilvl w:val="0"/>
+          <w:numId w:val="3"/>
+        </w:numPr>
+      </w:pPr>
+      <w:r>
+        <w:t xml:space="preserve">Set up </w:t>
+      </w:r>
+      <w:proofErr w:type="spellStart"/>
+      <w:r>
+        <w:t>GlassFish</w:t>
+      </w:r>
+      <w:proofErr w:type="spellEnd"/>
+      <w:r>
+        <w:t xml:space="preserve"> server for administrative access by the team</w:t>
+      </w:r>
+      <w:r>
+        <w:t xml:space="preserve"> (J. R.)</w:t>
+      </w:r>
+    </w:p>
+    <w:p>
+      <w:pPr>
+        <w:pStyle w:val="ListParagraph"/>
+        <w:numPr>
+          <w:ilvl w:val="0"/>
+          <w:numId w:val="3"/>
+        </w:numPr>
+      </w:pPr>
+      <w:r>
+        <w:t xml:space="preserve">Create a SVN repository on </w:t>
+      </w:r>
+      <w:proofErr w:type="spellStart"/>
+      <w:r>
+        <w:t>GoogleCode</w:t>
+      </w:r>
+      <w:proofErr w:type="spellEnd"/>
+      <w:r>
+        <w:t xml:space="preserve"> for the project</w:t>
+      </w:r>
+      <w:r>
+        <w:t xml:space="preserve"> (Norm)</w:t>
+      </w:r>
+    </w:p>
+    <w:p>
+      <w:pPr>
+        <w:pStyle w:val="ListParagraph"/>
+        <w:numPr>
+          <w:ilvl w:val="0"/>
+          <w:numId w:val="3"/>
+        </w:numPr>
+      </w:pPr>
+      <w:r>
+        <w:t>Create user accounts for each team member on the Linux server</w:t>
+      </w:r>
+      <w:r>
+        <w:t xml:space="preserve"> (J. R.)</w:t>
+      </w:r>
+    </w:p>
+    <w:p>
+      <w:pPr>
+        <w:pStyle w:val="ListParagraph"/>
+        <w:numPr>
+          <w:ilvl w:val="0"/>
+          <w:numId w:val="3"/>
+        </w:numPr>
+      </w:pPr>
+      <w:r>
+        <w:t>Email credentials for everything to all team members</w:t>
+      </w:r>
+      <w:r>
+        <w:t xml:space="preserve"> (J. R. and Norm)</w:t>
+      </w:r>
+    </w:p>
+    <w:p>
+      <w:pPr>
+        <w:pStyle w:val="ListParagraph"/>
+        <w:numPr>
+          <w:ilvl w:val="0"/>
+          <w:numId w:val="3"/>
+        </w:numPr>
+        <w:rPr>
+          <w:b/>
+        </w:rPr>
+      </w:pPr>
+      <w:r>
+        <w:t>Next meeting: Sunday, October 27</w:t>
+      </w:r>
+      <w:r>
+        <w:t>, at Starbucks 2:00pm</w:t>
+      </w:r>
+    </w:p>
+    <w:p>
+      <w:r>
+        <w:br w:type="page"/>
+      </w:r>
+    </w:p>
+    <w:p>
+      <w:pPr>
+        <w:pStyle w:val="Title"/>
+      </w:pPr>
+      <w:r>
+        <w:lastRenderedPageBreak/>
+        <w:t>4230 Team FBLAEM Meeting 3</w:t>
+      </w:r>
+    </w:p>
+    <w:p>
+      <w:pPr>
+        <w:pStyle w:val="Heading2"/>
+      </w:pPr>
+      <w:r>
+        <w:t>Sunday, October 27</w:t>
+      </w:r>
+      <w:r>
+        <w:t>,</w:t>
+      </w:r>
+      <w:r>
+        <w:t xml:space="preserve"> at Starbucks 2:00pm-5:00pm</w:t>
+      </w:r>
+    </w:p>
+    <w:p>
+      <w:r>
+        <w:rPr>
+          <w:rStyle w:val="Heading2Char"/>
+        </w:rPr>
+        <w:t>Group Members in attendance: J. R. Westmoreland</w:t>
+      </w:r>
+      <w:r>
+        <w:t>, Preston Taylor, Norm Johnson, Tony Guertin</w:t>
+      </w:r>
+    </w:p>
+    <w:p>
+      <w:pPr>
+        <w:pStyle w:val="Heading2"/>
+      </w:pPr>
+      <w:r>
+        <w:t>Discussion Points and Work:</w:t>
+      </w:r>
+    </w:p>
+    <w:p>
+      <w:pPr>
+        <w:pStyle w:val="ListParagraph"/>
+        <w:numPr>
+          <w:ilvl w:val="0"/>
+          <w:numId w:val="3"/>
+        </w:numPr>
+      </w:pPr>
+      <w:r>
+        <w:t>Clean up any access issues (J. R. and Norm)</w:t>
+      </w:r>
+    </w:p>
+    <w:p>
+      <w:pPr>
+        <w:pStyle w:val="ListParagraph"/>
+        <w:numPr>
+          <w:ilvl w:val="0"/>
+          <w:numId w:val="3"/>
+        </w:numPr>
+      </w:pPr>
+      <w:r>
+        <w:t>Generate basic Hibernate code (Preston)</w:t>
+      </w:r>
+    </w:p>
+    <w:p>
+      <w:pPr>
+        <w:pStyle w:val="ListParagraph"/>
+        <w:numPr>
+          <w:ilvl w:val="0"/>
+          <w:numId w:val="3"/>
+        </w:numPr>
+      </w:pPr>
+      <w:r>
+        <w:t>Start work on the JSP pages (Norm and Tony)</w:t>
+      </w:r>
+    </w:p>
+    <w:p>
+      <w:pPr>
+        <w:pStyle w:val="ListParagraph"/>
+        <w:numPr>
+          <w:ilvl w:val="0"/>
+          <w:numId w:val="3"/>
+        </w:numPr>
+      </w:pPr>
+      <w:r>
+        <w:t>Work on final database issues and Start Hibernate work (Preston and J</w:t>
+      </w:r>
+      <w:proofErr w:type="gramStart"/>
+      <w:r>
+        <w:t>. ?</w:t>
+      </w:r>
+      <w:proofErr w:type="gramEnd"/>
+      <w:r>
+        <w:t>R.)</w:t>
+      </w:r>
+    </w:p>
+    <w:p>
+      <w:pPr>
+        <w:pStyle w:val="ListParagraph"/>
+        <w:numPr>
+          <w:ilvl w:val="0"/>
+          <w:numId w:val="3"/>
+        </w:numPr>
+        <w:rPr>
+          <w:b/>
+        </w:rPr>
+      </w:pPr>
+      <w:r>
+        <w:t>Next meeting: Sunday, November 3</w:t>
+      </w:r>
+      <w:r>
+        <w:t>, at Starbucks 2:00pm</w:t>
+      </w:r>
+    </w:p>
+    <w:p>
+      <w:r>
+        <w:br w:type="page"/>
+      </w:r>
+    </w:p>
+    <w:p>
+      <w:pPr>
+        <w:pStyle w:val="Title"/>
+      </w:pPr>
+      <w:r>
+        <w:lastRenderedPageBreak/>
+        <w:t>4230 Team FBLAEM Meeting 4</w:t>
+      </w:r>
+    </w:p>
+    <w:p>
+      <w:pPr>
+        <w:pStyle w:val="Heading2"/>
+      </w:pPr>
+      <w:r>
+        <w:t>Sunday, November 3</w:t>
+      </w:r>
+      <w:r>
+        <w:t>,</w:t>
+      </w:r>
+      <w:r>
+        <w:t xml:space="preserve"> at Starbucks 2:00pm-5:00pm</w:t>
+      </w:r>
+    </w:p>
+    <w:p>
+      <w:r>
+        <w:rPr>
+          <w:rStyle w:val="Heading2Char"/>
+        </w:rPr>
+        <w:t>Group Members in attendance: J. R. Westmoreland</w:t>
+      </w:r>
+      <w:r>
+        <w:t>, Preston Taylor, Norm Johnson, Tony Guertin</w:t>
+      </w:r>
+    </w:p>
+    <w:p>
+      <w:pPr>
+        <w:pStyle w:val="Heading2"/>
+      </w:pPr>
+      <w:r>
+        <w:t>Discussion Points and Work:</w:t>
+      </w:r>
+    </w:p>
+    <w:p>
+      <w:pPr>
+        <w:pStyle w:val="ListParagraph"/>
+        <w:numPr>
+          <w:ilvl w:val="0"/>
+          <w:numId w:val="3"/>
+        </w:numPr>
+      </w:pPr>
+      <w:r>
+        <w:t>Continue work on the JSP pages (Norm and Tony)</w:t>
+      </w:r>
+    </w:p>
+    <w:p>
+      <w:pPr>
+        <w:pStyle w:val="ListParagraph"/>
+        <w:numPr>
+          <w:ilvl w:val="0"/>
+          <w:numId w:val="3"/>
+        </w:numPr>
+      </w:pPr>
+      <w:r>
+        <w:t>Finish work on database and continue work on Hibernate (Preston and J. R.)</w:t>
+      </w:r>
+    </w:p>
+    <w:p>
+      <w:pPr>
+        <w:pStyle w:val="ListParagraph"/>
+        <w:numPr>
+          <w:ilvl w:val="0"/>
+          <w:numId w:val="3"/>
+        </w:numPr>
+        <w:rPr>
+          <w:b/>
+        </w:rPr>
+      </w:pPr>
+      <w:r>
+        <w:t>Next meeting: Sunday, November 10, at Starbucks 2:00pm</w:t>
+      </w:r>
+    </w:p>
+    <w:p>
+      <w:r>
+        <w:br w:type="page"/>
+      </w:r>
+    </w:p>
+    <w:p>
+      <w:pPr>
+        <w:pStyle w:val="Title"/>
+      </w:pPr>
+      <w:r>
+        <w:lastRenderedPageBreak/>
+        <w:t>4230 Team FBLAEM Meeting 5</w:t>
+      </w:r>
+    </w:p>
+    <w:p>
+      <w:pPr>
+        <w:pStyle w:val="Heading2"/>
+      </w:pPr>
+      <w:r>
+        <w:t>Sunday, November 10</w:t>
+      </w:r>
+      <w:r>
+        <w:t>,</w:t>
+      </w:r>
+      <w:r>
+        <w:t xml:space="preserve"> at Starbucks 2:00pm-5:00pm</w:t>
+      </w:r>
+    </w:p>
+    <w:p>
+      <w:r>
+        <w:rPr>
+          <w:rStyle w:val="Heading2Char"/>
+        </w:rPr>
+        <w:t>Group Members i</w:t>
+      </w:r>
+      <w:r>
+        <w:rPr>
+          <w:rStyle w:val="Heading2Char"/>
+        </w:rPr>
+        <w:t xml:space="preserve">n attendance: </w:t>
+      </w:r>
+      <w:r>
+        <w:t>Preston Taylor, Norm Johnson</w:t>
+      </w:r>
+      <w:r>
+        <w:t>, J. R. Westmoreland</w:t>
+      </w:r>
+      <w:r>
+        <w:t xml:space="preserve">, Tony </w:t>
+      </w:r>
+      <w:r>
+        <w:t>Guertin</w:t>
+      </w:r>
+    </w:p>
+    <w:p>
+      <w:pPr>
+        <w:pStyle w:val="Heading2"/>
+      </w:pPr>
+      <w:r>
+        <w:t>Discussion Points and Work:</w:t>
+      </w:r>
+    </w:p>
+    <w:p>
+      <w:pPr>
+        <w:pStyle w:val="ListParagraph"/>
+        <w:numPr>
+          <w:ilvl w:val="0"/>
+          <w:numId w:val="3"/>
+        </w:numPr>
+      </w:pPr>
+      <w:r>
+        <w:t>Solve an include issue for the JSP pages</w:t>
+      </w:r>
+    </w:p>
+    <w:p>
+      <w:pPr>
+        <w:pStyle w:val="ListParagraph"/>
+        <w:numPr>
+          <w:ilvl w:val="0"/>
+          <w:numId w:val="3"/>
+        </w:numPr>
+      </w:pPr>
+      <w:r>
+        <w:t>Continue work on the JSP pages (Norm and Tony)</w:t>
+      </w:r>
+    </w:p>
+    <w:p>
+      <w:pPr>
+        <w:pStyle w:val="ListParagraph"/>
+        <w:numPr>
+          <w:ilvl w:val="0"/>
+          <w:numId w:val="3"/>
+        </w:numPr>
+      </w:pPr>
+      <w:r>
+        <w:t>C</w:t>
+      </w:r>
+      <w:r>
+        <w:t>ontinue work on Hibernate (Preston and J. R.)</w:t>
+      </w:r>
+    </w:p>
+    <w:p>
+      <w:pPr>
+        <w:pStyle w:val="ListParagraph"/>
+        <w:numPr>
+          <w:ilvl w:val="0"/>
+          <w:numId w:val="3"/>
+        </w:numPr>
+      </w:pPr>
+      <w:r>
+        <w:t>Struggled through a Hibernate understanding issue</w:t>
+      </w:r>
+    </w:p>
+    <w:p>
+      <w:pPr>
+        <w:pStyle w:val="ListParagraph"/>
+        <w:numPr>
+          <w:ilvl w:val="0"/>
+          <w:numId w:val="3"/>
+        </w:numPr>
+      </w:pPr>
+      <w:r>
+        <w:t xml:space="preserve">Set up login realm on </w:t>
+      </w:r>
+      <w:proofErr w:type="spellStart"/>
+      <w:r>
+        <w:t>GlassFish</w:t>
+      </w:r>
+      <w:proofErr w:type="spellEnd"/>
+      <w:r>
+        <w:t xml:space="preserve"> (Preston)</w:t>
+      </w:r>
+    </w:p>
+    <w:p>
+      <w:pPr>
+        <w:pStyle w:val="ListParagraph"/>
+        <w:numPr>
+          <w:ilvl w:val="0"/>
+          <w:numId w:val="3"/>
+        </w:numPr>
+        <w:rPr>
+          <w:b/>
+        </w:rPr>
+      </w:pPr>
+      <w:r>
+        <w:t>N</w:t>
+      </w:r>
+      <w:r>
+        <w:t>ext meeting: Sunday, November 17</w:t>
+      </w:r>
+      <w:r>
+        <w:t>, at Starbucks 2:00pm</w:t>
+      </w:r>
+    </w:p>
+    <w:p>
+      <w:r>
+        <w:br w:type="page"/>
+      </w:r>
+    </w:p>
+    <w:p>
+      <w:pPr>
+        <w:pStyle w:val="Title"/>
+      </w:pPr>
+      <w:r>
+        <w:lastRenderedPageBreak/>
+        <w:t>4230 Team FBLAEM Meeting 6</w:t>
+      </w:r>
+    </w:p>
+    <w:p>
+      <w:pPr>
+        <w:pStyle w:val="Heading2"/>
+      </w:pPr>
+      <w:r>
+        <w:t>Sunday, November 17, at Starbucks 2:00pm-5:00pm</w:t>
+      </w:r>
+    </w:p>
+    <w:p>
+      <w:r>
+        <w:rPr>
+          <w:rStyle w:val="Heading2Char"/>
+        </w:rPr>
+        <w:t xml:space="preserve">Group Members in attendance: </w:t>
+      </w:r>
+      <w:r>
+        <w:t>Preston Taylor, Norm Johnson, J. R. Westmoreland (work from home), Tony Guertin (ill and worked from home)</w:t>
+      </w:r>
+    </w:p>
+    <w:p>
+      <w:pPr>
+        <w:pStyle w:val="Heading2"/>
+      </w:pPr>
+      <w:r>
+        <w:t>Discussion Points and Work:</w:t>
+      </w:r>
+    </w:p>
+    <w:p>
+      <w:pPr>
+        <w:pStyle w:val="ListParagraph"/>
+        <w:numPr>
+          <w:ilvl w:val="0"/>
+          <w:numId w:val="3"/>
+        </w:numPr>
+      </w:pPr>
+      <w:r>
+        <w:t>Continue work on the JSP pages (Norm and Tony)</w:t>
+      </w:r>
+    </w:p>
+    <w:p>
+      <w:pPr>
+        <w:pStyle w:val="ListParagraph"/>
+        <w:numPr>
+          <w:ilvl w:val="0"/>
+          <w:numId w:val="3"/>
+        </w:numPr>
+      </w:pPr>
+      <w:r>
+        <w:t>Continue work on Hibernate (Preston and J. R.)</w:t>
+      </w:r>
+    </w:p>
+    <w:p>
+      <w:pPr>
+        <w:pStyle w:val="ListParagraph"/>
+        <w:numPr>
+          <w:ilvl w:val="0"/>
+          <w:numId w:val="3"/>
+        </w:numPr>
+        <w:rPr>
+          <w:b/>
+        </w:rPr>
+      </w:pPr>
+      <w:r>
+        <w:t>N</w:t>
+      </w:r>
+      <w:r>
+        <w:t>ext meeting: Sunday, November 24</w:t>
+      </w:r>
+      <w:r>
+        <w:t>, at Starbucks 2:00pm</w:t>
+      </w:r>
+    </w:p>
+    <w:p>
+      <w:pPr>
+        <w:rPr>
+          <w:b/>
+        </w:rPr>
+      </w:pPr>
+      <w:r>
+        <w:rPr>
+          <w:b/>
+        </w:rPr>
+        <w:br w:type="page"/>
+      </w:r>
+    </w:p>
+    <w:p>
+      <w:pPr>
+        <w:pStyle w:val="Title"/>
+      </w:pPr>
+      <w:r>
+        <w:lastRenderedPageBreak/>
+        <w:t>4230 Team FBLAEM Meeting 7</w:t>
+      </w:r>
+    </w:p>
+    <w:p>
+      <w:pPr>
+        <w:pStyle w:val="Heading2"/>
+      </w:pPr>
+      <w:r>
+        <w:t>Sunday, November 24, at Starbucks 2:00pm-5:00pm</w:t>
+      </w:r>
+    </w:p>
+    <w:p>
+      <w:r>
+        <w:rPr>
+          <w:rStyle w:val="Heading2Char"/>
+        </w:rPr>
+        <w:t xml:space="preserve">Group Members in attendance: </w:t>
+      </w:r>
+      <w:r>
+        <w:t>Preston Taylor, Norm Johnson, J. R. Westmoreland, Tony Guertin</w:t>
+      </w:r>
+    </w:p>
+    <w:p>
+      <w:pPr>
+        <w:pStyle w:val="Heading2"/>
+      </w:pPr>
+      <w:r>
+        <w:t>Discussion Points and Work:</w:t>
+      </w:r>
+    </w:p>
+    <w:p>
+      <w:pPr>
+        <w:pStyle w:val="ListParagraph"/>
+        <w:numPr>
+          <w:ilvl w:val="0"/>
+          <w:numId w:val="3"/>
+        </w:numPr>
+      </w:pPr>
+      <w:r>
+        <w:t>Continue work on the JSP pages (Norm and Tony)</w:t>
+      </w:r>
+    </w:p>
+    <w:p>
+      <w:pPr>
+        <w:pStyle w:val="ListParagraph"/>
+        <w:numPr>
+          <w:ilvl w:val="0"/>
+          <w:numId w:val="3"/>
+        </w:numPr>
+      </w:pPr>
+      <w:r>
+        <w:t>Continue work on Hibernate (Preston and J. R.)</w:t>
+      </w:r>
+    </w:p>
+    <w:p>
+      <w:pPr>
+        <w:pStyle w:val="ListParagraph"/>
+        <w:numPr>
+          <w:ilvl w:val="0"/>
+          <w:numId w:val="3"/>
+        </w:numPr>
+      </w:pPr>
+      <w:r>
+        <w:t>Started documentation of project (J. R. and Tony)</w:t>
+      </w:r>
+    </w:p>
+    <w:p>
+      <w:pPr>
+        <w:pStyle w:val="ListParagraph"/>
+        <w:numPr>
+          <w:ilvl w:val="0"/>
+          <w:numId w:val="3"/>
+        </w:numPr>
+        <w:rPr>
+          <w:b/>
+        </w:rPr>
+      </w:pPr>
+      <w:r>
+        <w:rPr>
+          <w:b/>
+        </w:rPr>
+        <w:t>Fixed a SVN file check-in problem for J. R. (J. R. and Norm)</w:t>
+      </w:r>
+    </w:p>
+    <w:p>
+      <w:pPr>
+        <w:pStyle w:val="ListParagraph"/>
+        <w:numPr>
+          <w:ilvl w:val="0"/>
+          <w:numId w:val="3"/>
+        </w:numPr>
+        <w:rPr>
+          <w:b/>
+        </w:rPr>
+      </w:pPr>
+      <w:r>
+        <w:rPr>
+          <w:b/>
+        </w:rPr>
+        <w:t>Fixed a SVN credential problem for Tony (Tony and J. R.)</w:t>
+      </w:r>
+    </w:p>
+    <w:p>
+      <w:pPr>
+        <w:pStyle w:val="ListParagraph"/>
+        <w:numPr>
+          <w:ilvl w:val="0"/>
+          <w:numId w:val="3"/>
+        </w:numPr>
+        <w:rPr>
+          <w:b/>
+        </w:rPr>
+      </w:pPr>
+      <w:r>
+        <w:rPr>
+          <w:b/>
+        </w:rPr>
+        <w:t xml:space="preserve">Added </w:t>
+      </w:r>
+      <w:proofErr w:type="spellStart"/>
+      <w:r>
+        <w:rPr>
+          <w:b/>
+        </w:rPr>
+        <w:t>User_View</w:t>
+      </w:r>
+      <w:proofErr w:type="spellEnd"/>
+      <w:r>
+        <w:rPr>
+          <w:b/>
+        </w:rPr>
+        <w:t xml:space="preserve"> and </w:t>
+      </w:r>
+      <w:proofErr w:type="spellStart"/>
+      <w:r>
+        <w:rPr>
+          <w:b/>
+        </w:rPr>
+        <w:t>Group_View</w:t>
+      </w:r>
+      <w:proofErr w:type="spellEnd"/>
+      <w:r>
+        <w:rPr>
+          <w:b/>
+        </w:rPr>
+        <w:t xml:space="preserve"> views to the database (Preston, Norm)</w:t>
+      </w:r>
+    </w:p>
+    <w:p>
+      <w:pPr>
+        <w:pStyle w:val="ListParagraph"/>
+        <w:numPr>
+          <w:ilvl w:val="0"/>
+          <w:numId w:val="3"/>
+        </w:numPr>
+        <w:rPr>
+          <w:b/>
+        </w:rPr>
+      </w:pPr>
+      <w:r>
+        <w:t>Next meeting: Sunday, December 1, at Starbucks 2:00pm</w:t>
+      </w:r>
+    </w:p>
+    <w:p>
+      <w:pPr>
+        <w:rPr>
+          <w:b/>
+        </w:rPr>
+      </w:pPr>
+      <w:r>
+        <w:rPr>
+          <w:b/>
+        </w:rPr>
+        <w:br w:type="page"/>
+      </w:r>
+    </w:p>
+    <w:p>
+      <w:pPr>
+        <w:pStyle w:val="Title"/>
+      </w:pPr>
+      <w:r>
+        <w:lastRenderedPageBreak/>
+        <w:t>4230 Team FBLAEM Meeting 8</w:t>
+      </w:r>
+    </w:p>
+    <w:p>
+      <w:pPr>
+        <w:pStyle w:val="Heading2"/>
+      </w:pPr>
       <w:bookmarkStart w:id="0" w:name="_GoBack"/>
       <w:bookmarkEnd w:id="0"/>
+      <w:r>
+        <w:t>Sunday, December 1, at Starbucks 2:00pm-5:00pm</w:t>
+      </w:r>
+    </w:p>
+    <w:p>
+      <w:r>
+        <w:rPr>
+          <w:rStyle w:val="Heading2Char"/>
+        </w:rPr>
+        <w:t xml:space="preserve">Group Members in attendance: </w:t>
+      </w:r>
+      <w:r>
+        <w:t>Preston Taylor, Norm Johnson (ill and worked from home, J. R. Westmoreland, Tony Guertin</w:t>
+      </w:r>
+    </w:p>
+    <w:p>
+      <w:pPr>
+        <w:pStyle w:val="Heading2"/>
+      </w:pPr>
+      <w:r>
+        <w:t>Discussion Points and Work:</w:t>
+      </w:r>
+    </w:p>
+    <w:p>
+      <w:pPr>
+        <w:pStyle w:val="ListParagraph"/>
+        <w:numPr>
+          <w:ilvl w:val="0"/>
+          <w:numId w:val="3"/>
+        </w:numPr>
+      </w:pPr>
+      <w:r>
+        <w:t>Continue work on the JSP pages (Norm and Tony)</w:t>
+      </w:r>
+    </w:p>
+    <w:p>
+      <w:pPr>
+        <w:pStyle w:val="ListParagraph"/>
+        <w:numPr>
+          <w:ilvl w:val="0"/>
+          <w:numId w:val="3"/>
+        </w:numPr>
+      </w:pPr>
+      <w:r>
+        <w:t>Continue work on Hibernate (Preston and J. R.)</w:t>
+      </w:r>
+    </w:p>
+    <w:p>
+      <w:pPr>
+        <w:pStyle w:val="ListParagraph"/>
+        <w:numPr>
+          <w:ilvl w:val="0"/>
+          <w:numId w:val="3"/>
+        </w:numPr>
+      </w:pPr>
+      <w:r>
+        <w:t>Continue documentation of project (J. R. and Tony)</w:t>
+      </w:r>
+    </w:p>
+    <w:p>
+      <w:pPr>
+        <w:pStyle w:val="ListParagraph"/>
+        <w:numPr>
+          <w:ilvl w:val="0"/>
+          <w:numId w:val="3"/>
+        </w:numPr>
+        <w:rPr>
+          <w:b/>
+        </w:rPr>
+      </w:pPr>
+      <w:r>
+        <w:rPr>
+          <w:b/>
+        </w:rPr>
+        <w:t>Document additions that should be made to the project</w:t>
+      </w:r>
+    </w:p>
+    <w:p>
+      <w:pPr>
+        <w:pStyle w:val="ListParagraph"/>
+        <w:numPr>
+          <w:ilvl w:val="0"/>
+          <w:numId w:val="3"/>
+        </w:numPr>
+        <w:rPr>
+          <w:b/>
+        </w:rPr>
+      </w:pPr>
+      <w:r>
+        <w:rPr>
+          <w:b/>
+        </w:rPr>
+        <w:t>Arrange for Dr. Alyson Saunders to meet with the group (J. R.)</w:t>
+      </w:r>
+    </w:p>
+    <w:p>
+      <w:pPr>
+        <w:pStyle w:val="ListParagraph"/>
+        <w:numPr>
+          <w:ilvl w:val="0"/>
+          <w:numId w:val="3"/>
+        </w:numPr>
+        <w:rPr>
+          <w:b/>
+        </w:rPr>
+      </w:pPr>
+      <w:r>
+        <w:rPr>
+          <w:b/>
+        </w:rPr>
+        <w:t>Start testing and clean up</w:t>
+      </w:r>
+    </w:p>
+    <w:p>
+      <w:pPr>
+        <w:pStyle w:val="ListParagraph"/>
+        <w:numPr>
+          <w:ilvl w:val="0"/>
+          <w:numId w:val="3"/>
+        </w:numPr>
+        <w:rPr>
+          <w:b/>
+        </w:rPr>
+      </w:pPr>
+      <w:r>
+        <w:t>Project wrap-up and completion by December 6</w:t>
+      </w:r>
+    </w:p>
+    <w:p>
+      <w:pPr>
+        <w:rPr>
+          <w:b/>
+        </w:rPr>
+      </w:pPr>
+    </w:p>
+    <w:p>
+      <w:pPr>
+        <w:rPr>
+          <w:b/>
+        </w:rPr>
+      </w:pPr>
     </w:p>
     <w:sectPr>
       <w:pgSz w:w="12240" w:h="15840"/>
@@ -539,6 +1619,9 @@
   </w:num>
   <w:num w:numId="2">
     <w:abstractNumId w:val="0"/>
+  </w:num>
+  <w:num w:numId="3">
+    <w:abstractNumId w:val="1"/>
   </w:num>
 </w:numbering>
 </file>
@@ -1386,4 +2469,16 @@
   <a:objectDefaults/>
   <a:extraClrSchemeLst/>
 </a:theme>
+</file>
+
+<file path=customXml/item1.xml><?xml version="1.0" encoding="utf-8"?>
+<b:Sources xmlns:b="http://schemas.openxmlformats.org/officeDocument/2006/bibliography" xmlns="http://schemas.openxmlformats.org/officeDocument/2006/bibliography" SelectedStyle="\MLASeventhEditionOfficeOnline.xsl" StyleName="MLA Seventh Edition"/>
+</file>
+
+<file path=customXml/itemProps1.xml><?xml version="1.0" encoding="utf-8"?>
+<ds:datastoreItem xmlns:ds="http://schemas.openxmlformats.org/officeDocument/2006/customXml" ds:itemID="{BC910D51-E730-4A22-9C02-9B3E29F88088}">
+  <ds:schemaRefs>
+    <ds:schemaRef ds:uri="http://schemas.openxmlformats.org/officeDocument/2006/bibliography"/>
+  </ds:schemaRefs>
+</ds:datastoreItem>
 </file>
</xml_diff>